<commit_message>
Normal & Specular Maps
Added normal and specular maps. Added floor. ADded wall but orientation is wrong
</commit_message>
<xml_diff>
--- a/Self_assessment_document.docx
+++ b/Self_assessment_document.docx
@@ -39,7 +39,7 @@
           <w:i/>
           <w:iCs/>
         </w:rPr>
-        <w:t>Your Name</w:t>
+        <w:t>Ben Tatam</w:t>
       </w:r>
       <w:r>
         <w:tab/>
@@ -65,7 +65,7 @@
           <w:i/>
           <w:iCs/>
         </w:rPr>
-        <w:t>12345678</w:t>
+        <w:t>22511467</w:t>
       </w:r>
     </w:p>
     <w:p/>
@@ -463,21 +463,10 @@
     <w:p/>
     <w:p>
       <w:r>
-        <w:t>Your mark for each Learning Outcome (LO) is the highest ma</w:t>
-      </w:r>
-      <w:r>
-        <w:t xml:space="preserve">rk achieved based on the criteria specified in the self-assessment grid. Note that you will </w:t>
-      </w:r>
-      <w:r>
-        <w:t xml:space="preserve">need to have satisfied all criteria at the lower mark bands to be awarded marks in the higher mark bands, e.g., to get a mark in the 70 - 80 band for a learning outcome you will have needed to have satisfied all criteria in the 40 – 50 and 50 – </w:t>
-      </w:r>
-      <w:proofErr w:type="gramStart"/>
-      <w:r>
-        <w:t>60 mark</w:t>
-      </w:r>
-      <w:proofErr w:type="gramEnd"/>
-      <w:r>
-        <w:t xml:space="preserve"> bands. </w:t>
+        <w:t xml:space="preserve">Your mark for each Learning Outcome (LO) is the highest mark achieved based on the criteria specified in the self-assessment grid. Note that you will </w:t>
+      </w:r>
+      <w:r>
+        <w:t xml:space="preserve">need to have satisfied all criteria at the lower mark bands to be awarded marks in the higher mark bands, e.g., to get a mark in the 70 - 80 band for a learning outcome you will have needed to have satisfied all criteria in the 40 – 50 and 50 – 60 mark bands. </w:t>
       </w:r>
     </w:p>
     <w:p/>
@@ -1368,23 +1357,7 @@
                 <w:sz w:val="20"/>
                 <w:szCs w:val="20"/>
               </w:rPr>
-              <w:t>LO1: Implementation of students own functions to replace glm functions (e.g., glm::</w:t>
-            </w:r>
-            <w:proofErr w:type="gramStart"/>
-            <w:r>
-              <w:rPr>
-                <w:sz w:val="20"/>
-                <w:szCs w:val="20"/>
-              </w:rPr>
-              <w:t>length(</w:t>
-            </w:r>
-            <w:proofErr w:type="gramEnd"/>
-            <w:r>
-              <w:rPr>
-                <w:sz w:val="20"/>
-                <w:szCs w:val="20"/>
-              </w:rPr>
-              <w:t>), glm::dot(), glm::cross() etc.).</w:t>
+              <w:t>LO1: Implementation of students own functions to replace glm functions (e.g., glm::length(), glm::dot(), glm::cross() etc.).</w:t>
             </w:r>
           </w:p>
         </w:tc>
@@ -1611,14 +1584,7 @@
                 <w:sz w:val="20"/>
                 <w:szCs w:val="20"/>
               </w:rPr>
-              <w:t xml:space="preserve">LO1: </w:t>
-            </w:r>
-            <w:r>
-              <w:rPr>
-                <w:sz w:val="20"/>
-                <w:szCs w:val="20"/>
-              </w:rPr>
-              <w:t>Use of quaternions to calculate view matrix.</w:t>
+              <w:t>LO1: Use of quaternions to calculate view matrix.</w:t>
             </w:r>
           </w:p>
         </w:tc>
@@ -1673,14 +1639,7 @@
                 <w:sz w:val="20"/>
                 <w:szCs w:val="20"/>
               </w:rPr>
-              <w:t xml:space="preserve">LO1: </w:t>
-            </w:r>
-            <w:r>
-              <w:rPr>
-                <w:sz w:val="20"/>
-                <w:szCs w:val="20"/>
-              </w:rPr>
-              <w:t>Use of SLERP to smooth out changes in camera direction.</w:t>
+              <w:t>LO1: Use of SLERP to smooth out changes in camera direction.</w:t>
             </w:r>
           </w:p>
         </w:tc>
@@ -1735,14 +1694,7 @@
                 <w:sz w:val="20"/>
                 <w:szCs w:val="20"/>
               </w:rPr>
-              <w:t xml:space="preserve">LO2: </w:t>
-            </w:r>
-            <w:r>
-              <w:rPr>
-                <w:sz w:val="20"/>
-                <w:szCs w:val="20"/>
-              </w:rPr>
-              <w:t>Implementation of a third person camera with the ability to switch between first and third period view.</w:t>
+              <w:t>LO2: Implementation of a third person camera with the ability to switch between first and third period view.</w:t>
             </w:r>
           </w:p>
         </w:tc>
@@ -1797,14 +1749,7 @@
                 <w:sz w:val="20"/>
                 <w:szCs w:val="20"/>
               </w:rPr>
-              <w:t xml:space="preserve">LO2: </w:t>
-            </w:r>
-            <w:r>
-              <w:rPr>
-                <w:sz w:val="20"/>
-                <w:szCs w:val="20"/>
-              </w:rPr>
-              <w:t>The position of the camera or character obeys the constraints of the physical space (e.g., can’t pass through objects, can’t hover in midair etc.).</w:t>
+              <w:t>LO2: The position of the camera or character obeys the constraints of the physical space (e.g., can’t pass through objects, can’t hover in midair etc.).</w:t>
             </w:r>
           </w:p>
         </w:tc>
@@ -1859,14 +1804,7 @@
                 <w:sz w:val="20"/>
                 <w:szCs w:val="20"/>
               </w:rPr>
-              <w:t xml:space="preserve">LO3: </w:t>
-            </w:r>
-            <w:r>
-              <w:rPr>
-                <w:sz w:val="20"/>
-                <w:szCs w:val="20"/>
-              </w:rPr>
-              <w:t>Use of shaders to apply parameter driven effects within the scene, e.g., light properties controlled using camera/character position.</w:t>
+              <w:t>LO3: Use of shaders to apply parameter driven effects within the scene, e.g., light properties controlled using camera/character position.</w:t>
             </w:r>
           </w:p>
         </w:tc>
@@ -2406,6 +2344,7 @@
   <w:style w:type="character" w:default="1" w:styleId="DefaultParagraphFont">
     <w:name w:val="Default Paragraph Font"/>
     <w:uiPriority w:val="1"/>
+    <w:semiHidden/>
     <w:unhideWhenUsed/>
   </w:style>
   <w:style w:type="table" w:default="1" w:styleId="TableNormal">

</xml_diff>